<commit_message>
Atualiza page com notas
</commit_message>
<xml_diff>
--- a/02_Analise_Exploratoria_de_Dados.docx
+++ b/02_Analise_Exploratoria_de_Dados.docx
@@ -15369,7 +15369,7 @@
     </w:lvl>
   </w:abstractNum>
   <w:abstractNum w:abstractNumId="990">
-    <w:nsid w:val="a8e4e70d"/>
+    <w:nsid w:val="7914d00e"/>
     <w:multiLevelType w:val="multilevel"/>
     <w:lvl w:ilvl="0">
       <w:numFmt w:val="bullet"/>
@@ -15450,7 +15450,7 @@
     </w:lvl>
   </w:abstractNum>
   <w:abstractNum w:abstractNumId="991">
-    <w:nsid w:val="c50456ef"/>
+    <w:nsid w:val="9765ae62"/>
     <w:multiLevelType w:val="multilevel"/>
     <w:lvl w:ilvl="0">
       <w:numFmt w:val="bullet"/>
@@ -15531,7 +15531,7 @@
     </w:lvl>
   </w:abstractNum>
   <w:abstractNum w:abstractNumId="99411">
-    <w:nsid w:val="6291643c"/>
+    <w:nsid w:val="4971908c"/>
     <w:multiLevelType w:val="multilevel"/>
     <w:lvl w:ilvl="0">
       <w:start w:val="1"/>
@@ -15619,7 +15619,7 @@
     </w:lvl>
   </w:abstractNum>
   <w:abstractNum w:abstractNumId="99711">
-    <w:nsid w:val="5b447e8d"/>
+    <w:nsid w:val="c84d03d0"/>
     <w:multiLevelType w:val="multilevel"/>
     <w:lvl w:ilvl="0">
       <w:start w:val="1"/>
@@ -15707,7 +15707,7 @@
     </w:lvl>
   </w:abstractNum>
   <w:abstractNum w:abstractNumId="99412">
-    <w:nsid w:val="a89f206e"/>
+    <w:nsid w:val="fdbdd466"/>
     <w:multiLevelType w:val="multilevel"/>
     <w:lvl w:ilvl="0">
       <w:start w:val="2"/>

</xml_diff>

<commit_message>
page de esta. bas. 2019/02
</commit_message>
<xml_diff>
--- a/02_Analise_Exploratoria_de_Dados.docx
+++ b/02_Analise_Exploratoria_de_Dados.docx
@@ -14736,7 +14736,7 @@
         <w:rPr>
           <w:rStyle w:val="VerbatimChar"/>
         </w:rPr>
-        <w:t xml:space="preserve"> [1] "Ã³timo"   "bom"      "bom"      "pÃ©ssimo" "bom"      "bom"     </w:t>
+        <w:t xml:space="preserve"> [1] "Ã³timo"   "bom"     "bom"     "pÃ©ssimo" "bom"     "bom"     "Ã³timo"  </w:t>
       </w:r>
       <w:r>
         <w:br w:type="textWrapping"/>
@@ -14745,7 +14745,7 @@
         <w:rPr>
           <w:rStyle w:val="VerbatimChar"/>
         </w:rPr>
-        <w:t xml:space="preserve"> [7] "Ã³timo"   "Ã³timo"   "bom"      "Ã³timo"   "bom"      "Ã³timo"  </w:t>
+        <w:t xml:space="preserve"> [8] "Ã³timo"   "bom"     "Ã³timo"   "bom"     "Ã³timo"   "bom"     "bom"    </w:t>
       </w:r>
       <w:r>
         <w:br w:type="textWrapping"/>
@@ -14754,7 +14754,7 @@
         <w:rPr>
           <w:rStyle w:val="VerbatimChar"/>
         </w:rPr>
-        <w:t xml:space="preserve">[13] "bom"      "bom"      "Ã³timo"   "bom"      "pÃ©ssimo" "bom"     </w:t>
+        <w:t xml:space="preserve">[15] "Ã³timo"   "bom"     "pÃ©ssimo" "bom"     "pÃ©ssimo" "bom"     "pÃ©ssimo"</w:t>
       </w:r>
       <w:r>
         <w:br w:type="textWrapping"/>
@@ -14763,7 +14763,7 @@
         <w:rPr>
           <w:rStyle w:val="VerbatimChar"/>
         </w:rPr>
-        <w:t xml:space="preserve">[19] "pÃ©ssimo" "bom"      "pÃ©ssimo" "bom"      "bom"      "bom"     </w:t>
+        <w:t xml:space="preserve">[22] "bom"     "bom"     "bom"     "bom"     "Ã³timo"   "bom"     "pÃ©ssimo"</w:t>
       </w:r>
       <w:r>
         <w:br w:type="textWrapping"/>
@@ -14772,16 +14772,7 @@
         <w:rPr>
           <w:rStyle w:val="VerbatimChar"/>
         </w:rPr>
-        <w:t xml:space="preserve">[25] "bom"      "Ã³timo"   "bom"      "pÃ©ssimo" "Ã³timo"   "Ã³timo"  </w:t>
-      </w:r>
-      <w:r>
-        <w:br w:type="textWrapping"/>
-      </w:r>
-      <w:r>
-        <w:rPr>
-          <w:rStyle w:val="VerbatimChar"/>
-        </w:rPr>
-        <w:t xml:space="preserve">[31] "bom"      "pÃ©ssimo"</w:t>
+        <w:t xml:space="preserve">[29] "Ã³timo"   "Ã³timo"   "bom"     "pÃ©ssimo"</w:t>
       </w:r>
     </w:p>
     <w:p>

</xml_diff>